<commit_message>
MAJ solution formatif 1
</commit_message>
<xml_diff>
--- a/SolutionsFormatifs/Formatif1/201A21 - s01 - formatif 1 - solution - v1.docx
+++ b/SolutionsFormatifs/Formatif1/201A21 - s01 - formatif 1 - solution - v1.docx
@@ -1,6 +1,6 @@
 
 <file path=word/document.xml><?xml version="1.0" encoding="utf-8"?>
-<w:document xmlns:wpc="http://schemas.microsoft.com/office/word/2010/wordprocessingCanvas" xmlns:cx="http://schemas.microsoft.com/office/drawing/2014/chartex" xmlns:cx1="http://schemas.microsoft.com/office/drawing/2015/9/8/chartex" xmlns:mc="http://schemas.openxmlformats.org/markup-compatibility/2006" xmlns:o="urn:schemas-microsoft-com:office:office" xmlns:r="http://schemas.openxmlformats.org/officeDocument/2006/relationships" xmlns:m="http://schemas.openxmlformats.org/officeDocument/2006/math" xmlns:v="urn:schemas-microsoft-com:vml" xmlns:wp14="http://schemas.microsoft.com/office/word/2010/wordprocessingDrawing" xmlns:wp="http://schemas.openxmlformats.org/drawingml/2006/wordprocessingDrawing" xmlns:w10="urn:schemas-microsoft-com:office:word" xmlns:w="http://schemas.openxmlformats.org/wordprocessingml/2006/main" xmlns:w14="http://schemas.microsoft.com/office/word/2010/wordml" xmlns:w15="http://schemas.microsoft.com/office/word/2012/wordml" xmlns:w16se="http://schemas.microsoft.com/office/word/2015/wordml/symex" xmlns:wpg="http://schemas.microsoft.com/office/word/2010/wordprocessingGroup" xmlns:wpi="http://schemas.microsoft.com/office/word/2010/wordprocessingInk" xmlns:wne="http://schemas.microsoft.com/office/word/2006/wordml" xmlns:wps="http://schemas.microsoft.com/office/word/2010/wordprocessingShape" mc:Ignorable="w14 w15 w16se wp14">
+<w:document xmlns:wpc="http://schemas.microsoft.com/office/word/2010/wordprocessingCanvas" xmlns:cx="http://schemas.microsoft.com/office/drawing/2014/chartex" xmlns:cx1="http://schemas.microsoft.com/office/drawing/2015/9/8/chartex" xmlns:cx2="http://schemas.microsoft.com/office/drawing/2015/10/21/chartex" xmlns:cx3="http://schemas.microsoft.com/office/drawing/2016/5/9/chartex" xmlns:cx4="http://schemas.microsoft.com/office/drawing/2016/5/10/chartex" xmlns:cx5="http://schemas.microsoft.com/office/drawing/2016/5/11/chartex" xmlns:cx6="http://schemas.microsoft.com/office/drawing/2016/5/12/chartex" xmlns:cx7="http://schemas.microsoft.com/office/drawing/2016/5/13/chartex" xmlns:cx8="http://schemas.microsoft.com/office/drawing/2016/5/14/chartex" xmlns:mc="http://schemas.openxmlformats.org/markup-compatibility/2006" xmlns:aink="http://schemas.microsoft.com/office/drawing/2016/ink" xmlns:am3d="http://schemas.microsoft.com/office/drawing/2017/model3d" xmlns:o="urn:schemas-microsoft-com:office:office" xmlns:r="http://schemas.openxmlformats.org/officeDocument/2006/relationships" xmlns:m="http://schemas.openxmlformats.org/officeDocument/2006/math" xmlns:v="urn:schemas-microsoft-com:vml" xmlns:wp14="http://schemas.microsoft.com/office/word/2010/wordprocessingDrawing" xmlns:wp="http://schemas.openxmlformats.org/drawingml/2006/wordprocessingDrawing" xmlns:w10="urn:schemas-microsoft-com:office:word" xmlns:w="http://schemas.openxmlformats.org/wordprocessingml/2006/main" xmlns:w14="http://schemas.microsoft.com/office/word/2010/wordml" xmlns:w15="http://schemas.microsoft.com/office/word/2012/wordml" xmlns:w16cex="http://schemas.microsoft.com/office/word/2018/wordml/cex" xmlns:w16cid="http://schemas.microsoft.com/office/word/2016/wordml/cid" xmlns:w16="http://schemas.microsoft.com/office/word/2018/wordml" xmlns:w16sdtdh="http://schemas.microsoft.com/office/word/2020/wordml/sdtdatahash" xmlns:w16se="http://schemas.microsoft.com/office/word/2015/wordml/symex" xmlns:wpg="http://schemas.microsoft.com/office/word/2010/wordprocessingGroup" xmlns:wpi="http://schemas.microsoft.com/office/word/2010/wordprocessingInk" xmlns:wne="http://schemas.microsoft.com/office/word/2006/wordml" xmlns:wps="http://schemas.microsoft.com/office/word/2010/wordprocessingShape" mc:Ignorable="w14 w15 w16se w16cid w16 w16cex w16sdtdh wp14">
   <w:body>
     <w:p>
       <w:pPr>
@@ -224,7 +224,6 @@
                 <w:szCs w:val="24"/>
               </w:rPr>
             </w:pPr>
-            <w:bookmarkStart w:id="1" w:name="_GoBack" w:colFirst="1" w:colLast="1"/>
             <w:r>
               <w:rPr>
                 <w:rFonts w:cs="Arial"/>
@@ -289,67 +288,6 @@
                 <w:szCs w:val="24"/>
               </w:rPr>
               <w:t>i</w:t>
-            </w:r>
-          </w:p>
-        </w:tc>
-      </w:tr>
-      <w:bookmarkEnd w:id="1"/>
-      <w:tr>
-        <w:tc>
-          <w:tcPr>
-            <w:tcW w:w="1957" w:type="dxa"/>
-          </w:tcPr>
-          <w:p>
-            <w:pPr>
-              <w:rPr>
-                <w:rFonts w:cs="Arial"/>
-                <w:b/>
-                <w:szCs w:val="24"/>
-              </w:rPr>
-            </w:pPr>
-            <w:r>
-              <w:rPr>
-                <w:rFonts w:cs="Arial"/>
-                <w:b/>
-                <w:szCs w:val="24"/>
-              </w:rPr>
-              <w:t>Cours</w:t>
-            </w:r>
-          </w:p>
-        </w:tc>
-        <w:tc>
-          <w:tcPr>
-            <w:tcW w:w="8797" w:type="dxa"/>
-          </w:tcPr>
-          <w:p>
-            <w:pPr>
-              <w:rPr>
-                <w:b/>
-              </w:rPr>
-            </w:pPr>
-            <w:r>
-              <w:rPr>
-                <w:b/>
-              </w:rPr>
-              <w:t>420-</w:t>
-            </w:r>
-            <w:r>
-              <w:rPr>
-                <w:b/>
-              </w:rPr>
-              <w:t>201</w:t>
-            </w:r>
-            <w:r>
-              <w:rPr>
-                <w:b/>
-              </w:rPr>
-              <w:t xml:space="preserve"> - </w:t>
-            </w:r>
-            <w:r>
-              <w:rPr>
-                <w:b/>
-              </w:rPr>
-              <w:t>Introduction à la programmation</w:t>
             </w:r>
           </w:p>
         </w:tc>
@@ -373,7 +311,7 @@
                 <w:b/>
                 <w:szCs w:val="24"/>
               </w:rPr>
-              <w:t>Enseignant</w:t>
+              <w:t>Cours</w:t>
             </w:r>
           </w:p>
         </w:tc>
@@ -382,8 +320,34 @@
             <w:tcW w:w="8797" w:type="dxa"/>
           </w:tcPr>
           <w:p>
-            <w:r>
-              <w:t>Robert Aubé</w:t>
+            <w:pPr>
+              <w:rPr>
+                <w:b/>
+              </w:rPr>
+            </w:pPr>
+            <w:r>
+              <w:rPr>
+                <w:b/>
+              </w:rPr>
+              <w:t>420-</w:t>
+            </w:r>
+            <w:r>
+              <w:rPr>
+                <w:b/>
+              </w:rPr>
+              <w:t>201</w:t>
+            </w:r>
+            <w:r>
+              <w:rPr>
+                <w:b/>
+              </w:rPr>
+              <w:t xml:space="preserve"> - </w:t>
+            </w:r>
+            <w:r>
+              <w:rPr>
+                <w:b/>
+              </w:rPr>
+              <w:t>Introduction à la programmation</w:t>
             </w:r>
           </w:p>
         </w:tc>
@@ -407,7 +371,7 @@
                 <w:b/>
                 <w:szCs w:val="24"/>
               </w:rPr>
-              <w:t>Date</w:t>
+              <w:t>Enseignant</w:t>
             </w:r>
           </w:p>
         </w:tc>
@@ -417,6 +381,40 @@
           </w:tcPr>
           <w:p>
             <w:r>
+              <w:t>Robert Aubé</w:t>
+            </w:r>
+          </w:p>
+        </w:tc>
+      </w:tr>
+      <w:tr>
+        <w:tc>
+          <w:tcPr>
+            <w:tcW w:w="1957" w:type="dxa"/>
+          </w:tcPr>
+          <w:p>
+            <w:pPr>
+              <w:rPr>
+                <w:rFonts w:cs="Arial"/>
+                <w:b/>
+                <w:szCs w:val="24"/>
+              </w:rPr>
+            </w:pPr>
+            <w:r>
+              <w:rPr>
+                <w:rFonts w:cs="Arial"/>
+                <w:b/>
+                <w:szCs w:val="24"/>
+              </w:rPr>
+              <w:t>Date</w:t>
+            </w:r>
+          </w:p>
+        </w:tc>
+        <w:tc>
+          <w:tcPr>
+            <w:tcW w:w="8797" w:type="dxa"/>
+          </w:tcPr>
+          <w:p>
+            <w:r>
               <w:fldChar w:fldCharType="begin"/>
             </w:r>
             <w:r>
@@ -429,7 +427,7 @@
               <w:rPr>
                 <w:noProof/>
               </w:rPr>
-              <w:t>mercredi, 8 septembre 2021</w:t>
+              <w:t>jeudi, 9 septembre 2021</w:t>
             </w:r>
             <w:r>
               <w:fldChar w:fldCharType="end"/>
@@ -815,7 +813,7 @@
                 <w:noProof/>
                 <w:webHidden/>
               </w:rPr>
-              <w:t>5</w:t>
+              <w:t>8</w:t>
             </w:r>
             <w:r>
               <w:rPr>
@@ -845,7 +843,7 @@
           <w:rFonts w:eastAsiaTheme="majorEastAsia"/>
         </w:rPr>
       </w:pPr>
-      <w:bookmarkStart w:id="2" w:name="_Toc49504674"/>
+      <w:bookmarkStart w:id="1" w:name="_Toc49504674"/>
       <w:r>
         <w:br w:type="page"/>
       </w:r>
@@ -854,13 +852,13 @@
       <w:pPr>
         <w:pStyle w:val="Titre1"/>
       </w:pPr>
-      <w:bookmarkStart w:id="3" w:name="_Toc49771958"/>
+      <w:bookmarkStart w:id="2" w:name="_Toc49771958"/>
       <w:r>
         <w:lastRenderedPageBreak/>
         <w:t>Objectifs</w:t>
       </w:r>
+      <w:bookmarkEnd w:id="1"/>
       <w:bookmarkEnd w:id="2"/>
-      <w:bookmarkEnd w:id="3"/>
     </w:p>
     <w:p>
       <w:pPr>
@@ -1198,13 +1196,13 @@
       <w:pPr>
         <w:pStyle w:val="Titre1"/>
       </w:pPr>
-      <w:bookmarkStart w:id="4" w:name="_Toc49504675"/>
-      <w:bookmarkStart w:id="5" w:name="_Toc49771959"/>
+      <w:bookmarkStart w:id="3" w:name="_Toc49504675"/>
+      <w:bookmarkStart w:id="4" w:name="_Toc49771959"/>
       <w:r>
         <w:t>Conseils</w:t>
       </w:r>
+      <w:bookmarkEnd w:id="3"/>
       <w:bookmarkEnd w:id="4"/>
-      <w:bookmarkEnd w:id="5"/>
     </w:p>
     <w:p>
       <w:pPr>
@@ -1282,12 +1280,12 @@
       <w:r>
         <w:br w:type="page"/>
       </w:r>
-      <w:bookmarkStart w:id="6" w:name="_Toc49771960"/>
+      <w:bookmarkStart w:id="5" w:name="_Toc49771960"/>
       <w:r>
         <w:lastRenderedPageBreak/>
         <w:t>Travail à faire</w:t>
       </w:r>
-      <w:bookmarkEnd w:id="6"/>
+      <w:bookmarkEnd w:id="5"/>
     </w:p>
     <w:p>
       <w:r>
@@ -3092,13 +3090,6 @@
               <w:t>vrai</w:t>
             </w:r>
             <w:proofErr w:type="gramEnd"/>
-          </w:p>
-          <w:p>
-            <w:pPr>
-              <w:rPr>
-                <w:lang w:eastAsia="fr-FR"/>
-              </w:rPr>
-            </w:pPr>
           </w:p>
           <w:p>
             <w:pPr>
@@ -9588,111 +9579,111 @@
               <w:t>        </w:t>
             </w:r>
             <w:proofErr w:type="spellStart"/>
+            <w:r>
+              <w:rPr>
+                <w:rFonts w:ascii="Consolas" w:hAnsi="Consolas"/>
+                <w:color w:val="001080"/>
+                <w:sz w:val="21"/>
+                <w:szCs w:val="21"/>
+                <w:lang w:val="en-CA"/>
+              </w:rPr>
+              <w:t>System</w:t>
+            </w:r>
+            <w:r>
+              <w:rPr>
+                <w:rFonts w:ascii="Consolas" w:hAnsi="Consolas"/>
+                <w:color w:val="000000"/>
+                <w:sz w:val="21"/>
+                <w:szCs w:val="21"/>
+                <w:lang w:val="en-CA"/>
+              </w:rPr>
+              <w:t>.</w:t>
+            </w:r>
+            <w:r>
+              <w:rPr>
+                <w:rFonts w:ascii="Consolas" w:hAnsi="Consolas"/>
+                <w:color w:val="001080"/>
+                <w:sz w:val="21"/>
+                <w:szCs w:val="21"/>
+                <w:lang w:val="en-CA"/>
+              </w:rPr>
+              <w:t>out</w:t>
+            </w:r>
+            <w:r>
+              <w:rPr>
+                <w:rFonts w:ascii="Consolas" w:hAnsi="Consolas"/>
+                <w:color w:val="000000"/>
+                <w:sz w:val="21"/>
+                <w:szCs w:val="21"/>
+                <w:lang w:val="en-CA"/>
+              </w:rPr>
+              <w:t>.</w:t>
+            </w:r>
+            <w:r>
+              <w:rPr>
+                <w:rFonts w:ascii="Consolas" w:hAnsi="Consolas"/>
+                <w:color w:val="795E26"/>
+                <w:sz w:val="21"/>
+                <w:szCs w:val="21"/>
+                <w:lang w:val="en-CA"/>
+              </w:rPr>
+              <w:t>println</w:t>
+            </w:r>
+            <w:proofErr w:type="spellEnd"/>
+            <w:r>
+              <w:rPr>
+                <w:rFonts w:ascii="Consolas" w:hAnsi="Consolas"/>
+                <w:color w:val="000000"/>
+                <w:sz w:val="21"/>
+                <w:szCs w:val="21"/>
+                <w:lang w:val="en-CA"/>
+              </w:rPr>
+              <w:t>(</w:t>
+            </w:r>
+            <w:r>
+              <w:rPr>
+                <w:rFonts w:ascii="Consolas" w:hAnsi="Consolas"/>
+                <w:color w:val="A31515"/>
+                <w:sz w:val="21"/>
+                <w:szCs w:val="21"/>
+                <w:lang w:val="en-CA"/>
+              </w:rPr>
+              <w:t>" </w:t>
+            </w:r>
+            <w:proofErr w:type="spellStart"/>
+            <w:r>
+              <w:rPr>
+                <w:rFonts w:ascii="Consolas" w:hAnsi="Consolas"/>
+                <w:color w:val="A31515"/>
+                <w:sz w:val="21"/>
+                <w:szCs w:val="21"/>
+                <w:lang w:val="en-CA"/>
+              </w:rPr>
+              <w:t>mètres</w:t>
+            </w:r>
+            <w:proofErr w:type="spellEnd"/>
+            <w:r>
+              <w:rPr>
+                <w:rFonts w:ascii="Consolas" w:hAnsi="Consolas"/>
+                <w:color w:val="A31515"/>
+                <w:sz w:val="21"/>
+                <w:szCs w:val="21"/>
+                <w:lang w:val="en-CA"/>
+              </w:rPr>
+              <w:t>."</w:t>
+            </w:r>
             <w:proofErr w:type="gramStart"/>
             <w:r>
               <w:rPr>
                 <w:rFonts w:ascii="Consolas" w:hAnsi="Consolas"/>
-                <w:color w:val="001080"/>
+                <w:color w:val="000000"/>
                 <w:sz w:val="21"/>
                 <w:szCs w:val="21"/>
                 <w:lang w:val="en-CA"/>
               </w:rPr>
-              <w:t>System</w:t>
-            </w:r>
-            <w:r>
-              <w:rPr>
-                <w:rFonts w:ascii="Consolas" w:hAnsi="Consolas"/>
-                <w:color w:val="000000"/>
-                <w:sz w:val="21"/>
-                <w:szCs w:val="21"/>
-                <w:lang w:val="en-CA"/>
-              </w:rPr>
-              <w:t>.</w:t>
-            </w:r>
-            <w:r>
-              <w:rPr>
-                <w:rFonts w:ascii="Consolas" w:hAnsi="Consolas"/>
-                <w:color w:val="001080"/>
-                <w:sz w:val="21"/>
-                <w:szCs w:val="21"/>
-                <w:lang w:val="en-CA"/>
-              </w:rPr>
-              <w:t>out</w:t>
-            </w:r>
-            <w:r>
-              <w:rPr>
-                <w:rFonts w:ascii="Consolas" w:hAnsi="Consolas"/>
-                <w:color w:val="000000"/>
-                <w:sz w:val="21"/>
-                <w:szCs w:val="21"/>
-                <w:lang w:val="en-CA"/>
-              </w:rPr>
-              <w:t>.</w:t>
-            </w:r>
-            <w:r>
-              <w:rPr>
-                <w:rFonts w:ascii="Consolas" w:hAnsi="Consolas"/>
-                <w:color w:val="795E26"/>
-                <w:sz w:val="21"/>
-                <w:szCs w:val="21"/>
-                <w:lang w:val="en-CA"/>
-              </w:rPr>
-              <w:t>println</w:t>
-            </w:r>
-            <w:proofErr w:type="spellEnd"/>
-            <w:r>
-              <w:rPr>
-                <w:rFonts w:ascii="Consolas" w:hAnsi="Consolas"/>
-                <w:color w:val="000000"/>
-                <w:sz w:val="21"/>
-                <w:szCs w:val="21"/>
-                <w:lang w:val="en-CA"/>
-              </w:rPr>
-              <w:t>(</w:t>
+              <w:t>);</w:t>
             </w:r>
             <w:proofErr w:type="gramEnd"/>
-            <w:r>
-              <w:rPr>
-                <w:rFonts w:ascii="Consolas" w:hAnsi="Consolas"/>
-                <w:color w:val="A31515"/>
-                <w:sz w:val="21"/>
-                <w:szCs w:val="21"/>
-                <w:lang w:val="en-CA"/>
-              </w:rPr>
-              <w:t>" </w:t>
-            </w:r>
-            <w:proofErr w:type="spellStart"/>
-            <w:r>
-              <w:rPr>
-                <w:rFonts w:ascii="Consolas" w:hAnsi="Consolas"/>
-                <w:color w:val="A31515"/>
-                <w:sz w:val="21"/>
-                <w:szCs w:val="21"/>
-                <w:lang w:val="en-CA"/>
-              </w:rPr>
-              <w:t>mètres</w:t>
-            </w:r>
-            <w:proofErr w:type="spellEnd"/>
-            <w:r>
-              <w:rPr>
-                <w:rFonts w:ascii="Consolas" w:hAnsi="Consolas"/>
-                <w:color w:val="A31515"/>
-                <w:sz w:val="21"/>
-                <w:szCs w:val="21"/>
-                <w:lang w:val="en-CA"/>
-              </w:rPr>
-              <w:t>."</w:t>
-            </w:r>
-            <w:r>
-              <w:rPr>
-                <w:rFonts w:ascii="Consolas" w:hAnsi="Consolas"/>
-                <w:color w:val="000000"/>
-                <w:sz w:val="21"/>
-                <w:szCs w:val="21"/>
-                <w:lang w:val="en-CA"/>
-              </w:rPr>
-              <w:t>);</w:t>
-            </w:r>
           </w:p>
           <w:p>
             <w:pPr>
@@ -9709,16 +9700,17 @@
                 <w:color w:val="000000"/>
                 <w:sz w:val="21"/>
                 <w:szCs w:val="21"/>
-              </w:rPr>
-            </w:pPr>
-            <w:r>
-              <w:rPr>
-                <w:rFonts w:ascii="Consolas" w:hAnsi="Consolas"/>
-                <w:color w:val="000000"/>
-                <w:sz w:val="21"/>
-                <w:szCs w:val="21"/>
                 <w:lang w:val="en-CA"/>
               </w:rPr>
+            </w:pPr>
+            <w:r>
+              <w:rPr>
+                <w:rFonts w:ascii="Consolas" w:hAnsi="Consolas"/>
+                <w:color w:val="000000"/>
+                <w:sz w:val="21"/>
+                <w:szCs w:val="21"/>
+                <w:lang w:val="en-CA"/>
+              </w:rPr>
               <w:t>    </w:t>
             </w:r>
             <w:r>
@@ -9727,6 +9719,7 @@
                 <w:color w:val="000000"/>
                 <w:sz w:val="21"/>
                 <w:szCs w:val="21"/>
+                <w:lang w:val="en-CA"/>
               </w:rPr>
               <w:t>}</w:t>
             </w:r>
@@ -9746,6 +9739,7 @@
                 <w:color w:val="000000"/>
                 <w:sz w:val="21"/>
                 <w:szCs w:val="21"/>
+                <w:lang w:val="en-CA"/>
               </w:rPr>
             </w:pPr>
           </w:p>
@@ -9772,6 +9766,7 @@
                 <w:color w:val="000000"/>
                 <w:sz w:val="21"/>
                 <w:szCs w:val="21"/>
+                <w:lang w:val="en-CA"/>
               </w:rPr>
               <w:t>    </w:t>
             </w:r>
@@ -11974,6 +11969,7 @@
                 <w:color w:val="000000"/>
                 <w:sz w:val="21"/>
                 <w:szCs w:val="21"/>
+                <w:lang w:val="en-CA"/>
               </w:rPr>
             </w:pPr>
             <w:r>
@@ -11993,6 +11989,7 @@
                 <w:color w:val="795E26"/>
                 <w:sz w:val="21"/>
                 <w:szCs w:val="21"/>
+                <w:lang w:val="en-CA"/>
               </w:rPr>
               <w:t>afficherNoQuestion</w:t>
             </w:r>
@@ -12003,6 +12000,7 @@
                 <w:color w:val="000000"/>
                 <w:sz w:val="21"/>
                 <w:szCs w:val="21"/>
+                <w:lang w:val="en-CA"/>
               </w:rPr>
               <w:t>(</w:t>
             </w:r>
@@ -12013,6 +12011,7 @@
                 <w:color w:val="098658"/>
                 <w:sz w:val="21"/>
                 <w:szCs w:val="21"/>
+                <w:lang w:val="en-CA"/>
               </w:rPr>
               <w:t>20</w:t>
             </w:r>
@@ -12022,6 +12021,7 @@
                 <w:color w:val="000000"/>
                 <w:sz w:val="21"/>
                 <w:szCs w:val="21"/>
+                <w:lang w:val="en-CA"/>
               </w:rPr>
               <w:t>);</w:t>
             </w:r>
@@ -12041,14 +12041,16 @@
                 <w:color w:val="000000"/>
                 <w:sz w:val="21"/>
                 <w:szCs w:val="21"/>
-              </w:rPr>
-            </w:pPr>
-            <w:r>
-              <w:rPr>
-                <w:rFonts w:ascii="Consolas" w:hAnsi="Consolas"/>
-                <w:color w:val="000000"/>
-                <w:sz w:val="21"/>
-                <w:szCs w:val="21"/>
+                <w:lang w:val="en-CA"/>
+              </w:rPr>
+            </w:pPr>
+            <w:r>
+              <w:rPr>
+                <w:rFonts w:ascii="Consolas" w:hAnsi="Consolas"/>
+                <w:color w:val="000000"/>
+                <w:sz w:val="21"/>
+                <w:szCs w:val="21"/>
+                <w:lang w:val="en-CA"/>
               </w:rPr>
               <w:t>        </w:t>
             </w:r>
@@ -12060,6 +12062,7 @@
                 <w:color w:val="0000FF"/>
                 <w:sz w:val="21"/>
                 <w:szCs w:val="21"/>
+                <w:lang w:val="en-CA"/>
               </w:rPr>
               <w:t>this</w:t>
             </w:r>
@@ -12069,6 +12072,7 @@
                 <w:color w:val="000000"/>
                 <w:sz w:val="21"/>
                 <w:szCs w:val="21"/>
+                <w:lang w:val="en-CA"/>
               </w:rPr>
               <w:t>.</w:t>
             </w:r>
@@ -12078,6 +12082,7 @@
                 <w:color w:val="795E26"/>
                 <w:sz w:val="21"/>
                 <w:szCs w:val="21"/>
+                <w:lang w:val="en-CA"/>
               </w:rPr>
               <w:t>afficherMetreVersKm</w:t>
             </w:r>
@@ -12089,6 +12094,7 @@
                 <w:color w:val="000000"/>
                 <w:sz w:val="21"/>
                 <w:szCs w:val="21"/>
+                <w:lang w:val="en-CA"/>
               </w:rPr>
               <w:t>(</w:t>
             </w:r>
@@ -12098,6 +12104,7 @@
                 <w:color w:val="098658"/>
                 <w:sz w:val="21"/>
                 <w:szCs w:val="21"/>
+                <w:lang w:val="en-CA"/>
               </w:rPr>
               <w:t>555</w:t>
             </w:r>
@@ -12107,6 +12114,7 @@
                 <w:color w:val="000000"/>
                 <w:sz w:val="21"/>
                 <w:szCs w:val="21"/>
+                <w:lang w:val="en-CA"/>
               </w:rPr>
               <w:t>);</w:t>
             </w:r>
@@ -12135,6 +12143,7 @@
                 <w:color w:val="000000"/>
                 <w:sz w:val="21"/>
                 <w:szCs w:val="21"/>
+                <w:lang w:val="en-CA"/>
               </w:rPr>
               <w:t>    </w:t>
             </w:r>
@@ -12929,13 +12938,13 @@
             <w:pPr>
               <w:pStyle w:val="Titre1"/>
             </w:pPr>
-            <w:bookmarkStart w:id="7" w:name="_Toc49505861"/>
-            <w:bookmarkStart w:id="8" w:name="_Toc49771961"/>
+            <w:bookmarkStart w:id="6" w:name="_Toc49505861"/>
+            <w:bookmarkStart w:id="7" w:name="_Toc49771961"/>
             <w:r>
               <w:t>Consignes de remise du formatif</w:t>
             </w:r>
+            <w:bookmarkEnd w:id="6"/>
             <w:bookmarkEnd w:id="7"/>
-            <w:bookmarkEnd w:id="8"/>
           </w:p>
           <w:p>
             <w:pPr>
@@ -13174,7 +13183,7 @@
 </file>
 
 <file path=word/endnotes.xml><?xml version="1.0" encoding="utf-8"?>
-<w:endnotes xmlns:wpc="http://schemas.microsoft.com/office/word/2010/wordprocessingCanvas" xmlns:cx="http://schemas.microsoft.com/office/drawing/2014/chartex" xmlns:cx1="http://schemas.microsoft.com/office/drawing/2015/9/8/chartex" xmlns:mc="http://schemas.openxmlformats.org/markup-compatibility/2006" xmlns:o="urn:schemas-microsoft-com:office:office" xmlns:r="http://schemas.openxmlformats.org/officeDocument/2006/relationships" xmlns:m="http://schemas.openxmlformats.org/officeDocument/2006/math" xmlns:v="urn:schemas-microsoft-com:vml" xmlns:wp14="http://schemas.microsoft.com/office/word/2010/wordprocessingDrawing" xmlns:wp="http://schemas.openxmlformats.org/drawingml/2006/wordprocessingDrawing" xmlns:w10="urn:schemas-microsoft-com:office:word" xmlns:w="http://schemas.openxmlformats.org/wordprocessingml/2006/main" xmlns:w14="http://schemas.microsoft.com/office/word/2010/wordml" xmlns:w15="http://schemas.microsoft.com/office/word/2012/wordml" xmlns:w16se="http://schemas.microsoft.com/office/word/2015/wordml/symex" xmlns:wpg="http://schemas.microsoft.com/office/word/2010/wordprocessingGroup" xmlns:wpi="http://schemas.microsoft.com/office/word/2010/wordprocessingInk" xmlns:wne="http://schemas.microsoft.com/office/word/2006/wordml" xmlns:wps="http://schemas.microsoft.com/office/word/2010/wordprocessingShape" mc:Ignorable="w14 w15 w16se wp14">
+<w:endnotes xmlns:wpc="http://schemas.microsoft.com/office/word/2010/wordprocessingCanvas" xmlns:cx="http://schemas.microsoft.com/office/drawing/2014/chartex" xmlns:cx1="http://schemas.microsoft.com/office/drawing/2015/9/8/chartex" xmlns:cx2="http://schemas.microsoft.com/office/drawing/2015/10/21/chartex" xmlns:cx3="http://schemas.microsoft.com/office/drawing/2016/5/9/chartex" xmlns:cx4="http://schemas.microsoft.com/office/drawing/2016/5/10/chartex" xmlns:cx5="http://schemas.microsoft.com/office/drawing/2016/5/11/chartex" xmlns:cx6="http://schemas.microsoft.com/office/drawing/2016/5/12/chartex" xmlns:cx7="http://schemas.microsoft.com/office/drawing/2016/5/13/chartex" xmlns:cx8="http://schemas.microsoft.com/office/drawing/2016/5/14/chartex" xmlns:mc="http://schemas.openxmlformats.org/markup-compatibility/2006" xmlns:aink="http://schemas.microsoft.com/office/drawing/2016/ink" xmlns:am3d="http://schemas.microsoft.com/office/drawing/2017/model3d" xmlns:o="urn:schemas-microsoft-com:office:office" xmlns:r="http://schemas.openxmlformats.org/officeDocument/2006/relationships" xmlns:m="http://schemas.openxmlformats.org/officeDocument/2006/math" xmlns:v="urn:schemas-microsoft-com:vml" xmlns:wp14="http://schemas.microsoft.com/office/word/2010/wordprocessingDrawing" xmlns:wp="http://schemas.openxmlformats.org/drawingml/2006/wordprocessingDrawing" xmlns:w10="urn:schemas-microsoft-com:office:word" xmlns:w="http://schemas.openxmlformats.org/wordprocessingml/2006/main" xmlns:w14="http://schemas.microsoft.com/office/word/2010/wordml" xmlns:w15="http://schemas.microsoft.com/office/word/2012/wordml" xmlns:w16cex="http://schemas.microsoft.com/office/word/2018/wordml/cex" xmlns:w16cid="http://schemas.microsoft.com/office/word/2016/wordml/cid" xmlns:w16="http://schemas.microsoft.com/office/word/2018/wordml" xmlns:w16sdtdh="http://schemas.microsoft.com/office/word/2020/wordml/sdtdatahash" xmlns:w16se="http://schemas.microsoft.com/office/word/2015/wordml/symex" xmlns:wpg="http://schemas.microsoft.com/office/word/2010/wordprocessingGroup" xmlns:wpi="http://schemas.microsoft.com/office/word/2010/wordprocessingInk" xmlns:wne="http://schemas.microsoft.com/office/word/2006/wordml" xmlns:wps="http://schemas.microsoft.com/office/word/2010/wordprocessingShape" mc:Ignorable="w14 w15 w16se w16cid w16 w16cex w16sdtdh wp14">
   <w:endnote w:type="separator" w:id="-1">
     <w:p>
       <w:pPr>
@@ -13200,7 +13209,7 @@
 </file>
 
 <file path=word/footer1.xml><?xml version="1.0" encoding="utf-8"?>
-<w:ftr xmlns:wpc="http://schemas.microsoft.com/office/word/2010/wordprocessingCanvas" xmlns:cx="http://schemas.microsoft.com/office/drawing/2014/chartex" xmlns:cx1="http://schemas.microsoft.com/office/drawing/2015/9/8/chartex" xmlns:mc="http://schemas.openxmlformats.org/markup-compatibility/2006" xmlns:o="urn:schemas-microsoft-com:office:office" xmlns:r="http://schemas.openxmlformats.org/officeDocument/2006/relationships" xmlns:m="http://schemas.openxmlformats.org/officeDocument/2006/math" xmlns:v="urn:schemas-microsoft-com:vml" xmlns:wp14="http://schemas.microsoft.com/office/word/2010/wordprocessingDrawing" xmlns:wp="http://schemas.openxmlformats.org/drawingml/2006/wordprocessingDrawing" xmlns:w10="urn:schemas-microsoft-com:office:word" xmlns:w="http://schemas.openxmlformats.org/wordprocessingml/2006/main" xmlns:w14="http://schemas.microsoft.com/office/word/2010/wordml" xmlns:w15="http://schemas.microsoft.com/office/word/2012/wordml" xmlns:w16se="http://schemas.microsoft.com/office/word/2015/wordml/symex" xmlns:wpg="http://schemas.microsoft.com/office/word/2010/wordprocessingGroup" xmlns:wpi="http://schemas.microsoft.com/office/word/2010/wordprocessingInk" xmlns:wne="http://schemas.microsoft.com/office/word/2006/wordml" xmlns:wps="http://schemas.microsoft.com/office/word/2010/wordprocessingShape" mc:Ignorable="w14 w15 w16se wp14">
+<w:ftr xmlns:wpc="http://schemas.microsoft.com/office/word/2010/wordprocessingCanvas" xmlns:cx="http://schemas.microsoft.com/office/drawing/2014/chartex" xmlns:cx1="http://schemas.microsoft.com/office/drawing/2015/9/8/chartex" xmlns:cx2="http://schemas.microsoft.com/office/drawing/2015/10/21/chartex" xmlns:cx3="http://schemas.microsoft.com/office/drawing/2016/5/9/chartex" xmlns:cx4="http://schemas.microsoft.com/office/drawing/2016/5/10/chartex" xmlns:cx5="http://schemas.microsoft.com/office/drawing/2016/5/11/chartex" xmlns:cx6="http://schemas.microsoft.com/office/drawing/2016/5/12/chartex" xmlns:cx7="http://schemas.microsoft.com/office/drawing/2016/5/13/chartex" xmlns:cx8="http://schemas.microsoft.com/office/drawing/2016/5/14/chartex" xmlns:mc="http://schemas.openxmlformats.org/markup-compatibility/2006" xmlns:aink="http://schemas.microsoft.com/office/drawing/2016/ink" xmlns:am3d="http://schemas.microsoft.com/office/drawing/2017/model3d" xmlns:o="urn:schemas-microsoft-com:office:office" xmlns:r="http://schemas.openxmlformats.org/officeDocument/2006/relationships" xmlns:m="http://schemas.openxmlformats.org/officeDocument/2006/math" xmlns:v="urn:schemas-microsoft-com:vml" xmlns:wp14="http://schemas.microsoft.com/office/word/2010/wordprocessingDrawing" xmlns:wp="http://schemas.openxmlformats.org/drawingml/2006/wordprocessingDrawing" xmlns:w10="urn:schemas-microsoft-com:office:word" xmlns:w="http://schemas.openxmlformats.org/wordprocessingml/2006/main" xmlns:w14="http://schemas.microsoft.com/office/word/2010/wordml" xmlns:w15="http://schemas.microsoft.com/office/word/2012/wordml" xmlns:w16cex="http://schemas.microsoft.com/office/word/2018/wordml/cex" xmlns:w16cid="http://schemas.microsoft.com/office/word/2016/wordml/cid" xmlns:w16="http://schemas.microsoft.com/office/word/2018/wordml" xmlns:w16sdtdh="http://schemas.microsoft.com/office/word/2020/wordml/sdtdatahash" xmlns:w16se="http://schemas.microsoft.com/office/word/2015/wordml/symex" xmlns:wpg="http://schemas.microsoft.com/office/word/2010/wordprocessingGroup" xmlns:wpi="http://schemas.microsoft.com/office/word/2010/wordprocessingInk" xmlns:wne="http://schemas.microsoft.com/office/word/2006/wordml" xmlns:wps="http://schemas.microsoft.com/office/word/2010/wordprocessingShape" mc:Ignorable="w14 w15 w16se w16cid w16 w16cex w16sdtdh wp14">
   <w:p>
     <w:pPr>
       <w:pStyle w:val="Pieddepage"/>
@@ -13244,7 +13253,7 @@
         <w:sz w:val="16"/>
         <w:szCs w:val="16"/>
       </w:rPr>
-      <w:t>201A21 - s01 - formatif 1 - ra - v2.docx</w:t>
+      <w:t>201A21 - s01 - formatif 1 - solution - v1.docx</w:t>
     </w:r>
     <w:r>
       <w:rPr>
@@ -13287,7 +13296,7 @@
         <w:sz w:val="16"/>
         <w:szCs w:val="16"/>
       </w:rPr>
-      <w:t>2021-09-08 16:54</w:t>
+      <w:t>2021-09-09 09:06</w:t>
     </w:r>
     <w:r>
       <w:rPr>
@@ -13399,7 +13408,7 @@
 </file>
 
 <file path=word/footnotes.xml><?xml version="1.0" encoding="utf-8"?>
-<w:footnotes xmlns:wpc="http://schemas.microsoft.com/office/word/2010/wordprocessingCanvas" xmlns:cx="http://schemas.microsoft.com/office/drawing/2014/chartex" xmlns:cx1="http://schemas.microsoft.com/office/drawing/2015/9/8/chartex" xmlns:mc="http://schemas.openxmlformats.org/markup-compatibility/2006" xmlns:o="urn:schemas-microsoft-com:office:office" xmlns:r="http://schemas.openxmlformats.org/officeDocument/2006/relationships" xmlns:m="http://schemas.openxmlformats.org/officeDocument/2006/math" xmlns:v="urn:schemas-microsoft-com:vml" xmlns:wp14="http://schemas.microsoft.com/office/word/2010/wordprocessingDrawing" xmlns:wp="http://schemas.openxmlformats.org/drawingml/2006/wordprocessingDrawing" xmlns:w10="urn:schemas-microsoft-com:office:word" xmlns:w="http://schemas.openxmlformats.org/wordprocessingml/2006/main" xmlns:w14="http://schemas.microsoft.com/office/word/2010/wordml" xmlns:w15="http://schemas.microsoft.com/office/word/2012/wordml" xmlns:w16se="http://schemas.microsoft.com/office/word/2015/wordml/symex" xmlns:wpg="http://schemas.microsoft.com/office/word/2010/wordprocessingGroup" xmlns:wpi="http://schemas.microsoft.com/office/word/2010/wordprocessingInk" xmlns:wne="http://schemas.microsoft.com/office/word/2006/wordml" xmlns:wps="http://schemas.microsoft.com/office/word/2010/wordprocessingShape" mc:Ignorable="w14 w15 w16se wp14">
+<w:footnotes xmlns:wpc="http://schemas.microsoft.com/office/word/2010/wordprocessingCanvas" xmlns:cx="http://schemas.microsoft.com/office/drawing/2014/chartex" xmlns:cx1="http://schemas.microsoft.com/office/drawing/2015/9/8/chartex" xmlns:cx2="http://schemas.microsoft.com/office/drawing/2015/10/21/chartex" xmlns:cx3="http://schemas.microsoft.com/office/drawing/2016/5/9/chartex" xmlns:cx4="http://schemas.microsoft.com/office/drawing/2016/5/10/chartex" xmlns:cx5="http://schemas.microsoft.com/office/drawing/2016/5/11/chartex" xmlns:cx6="http://schemas.microsoft.com/office/drawing/2016/5/12/chartex" xmlns:cx7="http://schemas.microsoft.com/office/drawing/2016/5/13/chartex" xmlns:cx8="http://schemas.microsoft.com/office/drawing/2016/5/14/chartex" xmlns:mc="http://schemas.openxmlformats.org/markup-compatibility/2006" xmlns:aink="http://schemas.microsoft.com/office/drawing/2016/ink" xmlns:am3d="http://schemas.microsoft.com/office/drawing/2017/model3d" xmlns:o="urn:schemas-microsoft-com:office:office" xmlns:r="http://schemas.openxmlformats.org/officeDocument/2006/relationships" xmlns:m="http://schemas.openxmlformats.org/officeDocument/2006/math" xmlns:v="urn:schemas-microsoft-com:vml" xmlns:wp14="http://schemas.microsoft.com/office/word/2010/wordprocessingDrawing" xmlns:wp="http://schemas.openxmlformats.org/drawingml/2006/wordprocessingDrawing" xmlns:w10="urn:schemas-microsoft-com:office:word" xmlns:w="http://schemas.openxmlformats.org/wordprocessingml/2006/main" xmlns:w14="http://schemas.microsoft.com/office/word/2010/wordml" xmlns:w15="http://schemas.microsoft.com/office/word/2012/wordml" xmlns:w16cex="http://schemas.microsoft.com/office/word/2018/wordml/cex" xmlns:w16cid="http://schemas.microsoft.com/office/word/2016/wordml/cid" xmlns:w16="http://schemas.microsoft.com/office/word/2018/wordml" xmlns:w16sdtdh="http://schemas.microsoft.com/office/word/2020/wordml/sdtdatahash" xmlns:w16se="http://schemas.microsoft.com/office/word/2015/wordml/symex" xmlns:wpg="http://schemas.microsoft.com/office/word/2010/wordprocessingGroup" xmlns:wpi="http://schemas.microsoft.com/office/word/2010/wordprocessingInk" xmlns:wne="http://schemas.microsoft.com/office/word/2006/wordml" xmlns:wps="http://schemas.microsoft.com/office/word/2010/wordprocessingShape" mc:Ignorable="w14 w15 w16se w16cid w16 w16cex w16sdtdh wp14">
   <w:footnote w:type="separator" w:id="-1">
     <w:p>
       <w:r>
@@ -13447,7 +13456,7 @@
 </file>
 
 <file path=word/numbering.xml><?xml version="1.0" encoding="utf-8"?>
-<w:numbering xmlns:wpc="http://schemas.microsoft.com/office/word/2010/wordprocessingCanvas" xmlns:cx="http://schemas.microsoft.com/office/drawing/2014/chartex" xmlns:cx1="http://schemas.microsoft.com/office/drawing/2015/9/8/chartex" xmlns:mc="http://schemas.openxmlformats.org/markup-compatibility/2006" xmlns:o="urn:schemas-microsoft-com:office:office" xmlns:r="http://schemas.openxmlformats.org/officeDocument/2006/relationships" xmlns:m="http://schemas.openxmlformats.org/officeDocument/2006/math" xmlns:v="urn:schemas-microsoft-com:vml" xmlns:wp14="http://schemas.microsoft.com/office/word/2010/wordprocessingDrawing" xmlns:wp="http://schemas.openxmlformats.org/drawingml/2006/wordprocessingDrawing" xmlns:w10="urn:schemas-microsoft-com:office:word" xmlns:w="http://schemas.openxmlformats.org/wordprocessingml/2006/main" xmlns:w14="http://schemas.microsoft.com/office/word/2010/wordml" xmlns:w15="http://schemas.microsoft.com/office/word/2012/wordml" xmlns:w16se="http://schemas.microsoft.com/office/word/2015/wordml/symex" xmlns:wpg="http://schemas.microsoft.com/office/word/2010/wordprocessingGroup" xmlns:wpi="http://schemas.microsoft.com/office/word/2010/wordprocessingInk" xmlns:wne="http://schemas.microsoft.com/office/word/2006/wordml" xmlns:wps="http://schemas.microsoft.com/office/word/2010/wordprocessingShape" mc:Ignorable="w14 w15 w16se wp14">
+<w:numbering xmlns:wpc="http://schemas.microsoft.com/office/word/2010/wordprocessingCanvas" xmlns:cx="http://schemas.microsoft.com/office/drawing/2014/chartex" xmlns:cx1="http://schemas.microsoft.com/office/drawing/2015/9/8/chartex" xmlns:cx2="http://schemas.microsoft.com/office/drawing/2015/10/21/chartex" xmlns:cx3="http://schemas.microsoft.com/office/drawing/2016/5/9/chartex" xmlns:cx4="http://schemas.microsoft.com/office/drawing/2016/5/10/chartex" xmlns:cx5="http://schemas.microsoft.com/office/drawing/2016/5/11/chartex" xmlns:cx6="http://schemas.microsoft.com/office/drawing/2016/5/12/chartex" xmlns:cx7="http://schemas.microsoft.com/office/drawing/2016/5/13/chartex" xmlns:cx8="http://schemas.microsoft.com/office/drawing/2016/5/14/chartex" xmlns:mc="http://schemas.openxmlformats.org/markup-compatibility/2006" xmlns:aink="http://schemas.microsoft.com/office/drawing/2016/ink" xmlns:am3d="http://schemas.microsoft.com/office/drawing/2017/model3d" xmlns:o="urn:schemas-microsoft-com:office:office" xmlns:r="http://schemas.openxmlformats.org/officeDocument/2006/relationships" xmlns:m="http://schemas.openxmlformats.org/officeDocument/2006/math" xmlns:v="urn:schemas-microsoft-com:vml" xmlns:wp14="http://schemas.microsoft.com/office/word/2010/wordprocessingDrawing" xmlns:wp="http://schemas.openxmlformats.org/drawingml/2006/wordprocessingDrawing" xmlns:w10="urn:schemas-microsoft-com:office:word" xmlns:w="http://schemas.openxmlformats.org/wordprocessingml/2006/main" xmlns:w14="http://schemas.microsoft.com/office/word/2010/wordml" xmlns:w15="http://schemas.microsoft.com/office/word/2012/wordml" xmlns:w16cex="http://schemas.microsoft.com/office/word/2018/wordml/cex" xmlns:w16cid="http://schemas.microsoft.com/office/word/2016/wordml/cid" xmlns:w16="http://schemas.microsoft.com/office/word/2018/wordml" xmlns:w16sdtdh="http://schemas.microsoft.com/office/word/2020/wordml/sdtdatahash" xmlns:w16se="http://schemas.microsoft.com/office/word/2015/wordml/symex" xmlns:wpg="http://schemas.microsoft.com/office/word/2010/wordprocessingGroup" xmlns:wpi="http://schemas.microsoft.com/office/word/2010/wordprocessingInk" xmlns:wne="http://schemas.microsoft.com/office/word/2006/wordml" xmlns:wps="http://schemas.microsoft.com/office/word/2010/wordprocessingShape" mc:Ignorable="w14 w15 w16se w16cid w16 w16cex w16sdtdh wp14">
   <w:numPicBullet w:numPicBulletId="0">
     <w:pict>
       <v:shapetype id="_x0000_t75" coordsize="21600,21600" o:spt="75" o:preferrelative="t" path="m@4@5l@4@11@9@11@9@5xe" filled="f" stroked="f">
@@ -13469,14 +13478,14 @@
         <v:path o:extrusionok="f" gradientshapeok="t" o:connecttype="rect"/>
         <o:lock v:ext="edit" aspectratio="t"/>
       </v:shapetype>
-      <v:shape id="_x0000_i1026" type="#_x0000_t75" style="width:10.15pt;height:10.15pt" o:bullet="t">
+      <v:shape id="_x0000_i1078" type="#_x0000_t75" style="width:10.35pt;height:10.35pt" o:bullet="t">
         <v:imagedata r:id="rId1" o:title="mso25"/>
       </v:shape>
     </w:pict>
   </w:numPicBullet>
   <w:numPicBullet w:numPicBulletId="1">
     <w:pict>
-      <v:shape id="_x0000_i1027" type="#_x0000_t75" style="width:10.15pt;height:10.15pt" o:bullet="t">
+      <v:shape id="_x0000_i1079" type="#_x0000_t75" style="width:10.35pt;height:10.35pt" o:bullet="t">
         <v:imagedata r:id="rId2" o:title="mso73A6"/>
       </v:shape>
     </w:pict>
@@ -15595,7 +15604,7 @@
 </file>
 
 <file path=word/styles.xml><?xml version="1.0" encoding="utf-8"?>
-<w:styles xmlns:mc="http://schemas.openxmlformats.org/markup-compatibility/2006" xmlns:r="http://schemas.openxmlformats.org/officeDocument/2006/relationships" xmlns:w="http://schemas.openxmlformats.org/wordprocessingml/2006/main" xmlns:w14="http://schemas.microsoft.com/office/word/2010/wordml" xmlns:w15="http://schemas.microsoft.com/office/word/2012/wordml" xmlns:w16se="http://schemas.microsoft.com/office/word/2015/wordml/symex" mc:Ignorable="w14 w15 w16se">
+<w:styles xmlns:mc="http://schemas.openxmlformats.org/markup-compatibility/2006" xmlns:r="http://schemas.openxmlformats.org/officeDocument/2006/relationships" xmlns:w="http://schemas.openxmlformats.org/wordprocessingml/2006/main" xmlns:w14="http://schemas.microsoft.com/office/word/2010/wordml" xmlns:w15="http://schemas.microsoft.com/office/word/2012/wordml" xmlns:w16cex="http://schemas.microsoft.com/office/word/2018/wordml/cex" xmlns:w16cid="http://schemas.microsoft.com/office/word/2016/wordml/cid" xmlns:w16="http://schemas.microsoft.com/office/word/2018/wordml" xmlns:w16sdtdh="http://schemas.microsoft.com/office/word/2020/wordml/sdtdatahash" xmlns:w16se="http://schemas.microsoft.com/office/word/2015/wordml/symex" mc:Ignorable="w14 w15 w16se w16cid w16 w16cex w16sdtdh">
   <w:docDefaults>
     <w:rPrDefault>
       <w:rPr>
@@ -15605,7 +15614,7 @@
     </w:rPrDefault>
     <w:pPrDefault/>
   </w:docDefaults>
-  <w:latentStyles w:defLockedState="0" w:defUIPriority="0" w:defSemiHidden="0" w:defUnhideWhenUsed="0" w:defQFormat="0" w:count="371">
+  <w:latentStyles w:defLockedState="0" w:defUIPriority="0" w:defSemiHidden="0" w:defUnhideWhenUsed="0" w:defQFormat="0" w:count="376">
     <w:lsdException w:name="Normal" w:qFormat="1"/>
     <w:lsdException w:name="heading 1" w:qFormat="1"/>
     <w:lsdException w:name="heading 2" w:qFormat="1"/>
@@ -15704,7 +15713,6 @@
     <w:lsdException w:name="HTML Sample" w:semiHidden="1" w:unhideWhenUsed="1"/>
     <w:lsdException w:name="HTML Typewriter" w:semiHidden="1" w:unhideWhenUsed="1"/>
     <w:lsdException w:name="HTML Variable" w:semiHidden="1" w:unhideWhenUsed="1"/>
-    <w:lsdException w:name="Normal Table" w:semiHidden="1" w:unhideWhenUsed="1"/>
     <w:lsdException w:name="annotation subject" w:semiHidden="1" w:unhideWhenUsed="1"/>
     <w:lsdException w:name="No List" w:semiHidden="1" w:unhideWhenUsed="1"/>
     <w:lsdException w:name="Outline List 1" w:semiHidden="1" w:unhideWhenUsed="1"/>
@@ -15747,11 +15755,8 @@
     <w:lsdException w:name="Table Contemporary" w:semiHidden="1" w:unhideWhenUsed="1"/>
     <w:lsdException w:name="Table Elegant" w:semiHidden="1" w:unhideWhenUsed="1"/>
     <w:lsdException w:name="Table Professional" w:semiHidden="1" w:unhideWhenUsed="1"/>
-    <w:lsdException w:name="Table Subtle 1" w:semiHidden="1" w:unhideWhenUsed="1"/>
     <w:lsdException w:name="Table Subtle 2" w:semiHidden="1" w:unhideWhenUsed="1"/>
     <w:lsdException w:name="Table Web 1" w:semiHidden="1" w:unhideWhenUsed="1"/>
-    <w:lsdException w:name="Table Web 2" w:semiHidden="1" w:unhideWhenUsed="1"/>
-    <w:lsdException w:name="Table Web 3" w:semiHidden="1" w:unhideWhenUsed="1"/>
     <w:lsdException w:name="Balloon Text" w:semiHidden="1" w:unhideWhenUsed="1"/>
     <w:lsdException w:name="Table Theme" w:semiHidden="1" w:unhideWhenUsed="1"/>
     <w:lsdException w:name="Placeholder Text" w:semiHidden="1" w:uiPriority="99"/>
@@ -15969,6 +15974,11 @@
     <w:lsdException w:name="List Table 5 Dark Accent 6" w:uiPriority="50"/>
     <w:lsdException w:name="List Table 6 Colorful Accent 6" w:uiPriority="51"/>
     <w:lsdException w:name="List Table 7 Colorful Accent 6" w:uiPriority="52"/>
+    <w:lsdException w:name="Mention" w:semiHidden="1" w:uiPriority="99" w:unhideWhenUsed="1"/>
+    <w:lsdException w:name="Smart Hyperlink" w:semiHidden="1" w:uiPriority="99" w:unhideWhenUsed="1"/>
+    <w:lsdException w:name="Hashtag" w:semiHidden="1" w:uiPriority="99" w:unhideWhenUsed="1"/>
+    <w:lsdException w:name="Unresolved Mention" w:semiHidden="1" w:uiPriority="99" w:unhideWhenUsed="1"/>
+    <w:lsdException w:name="Smart Link" w:semiHidden="1" w:uiPriority="99" w:unhideWhenUsed="1"/>
   </w:latentStyles>
   <w:style w:type="paragraph" w:default="1" w:styleId="Normal">
     <w:name w:val="Normal"/>
@@ -17443,21 +17453,10 @@
 </file>
 
 <file path=customXml/item1.xml><?xml version="1.0" encoding="utf-8"?>
-<?mso-contentType ?>
-<FormTemplates xmlns="http://schemas.microsoft.com/sharepoint/v3/contenttype/forms">
-  <Display>DocumentLibraryForm</Display>
-  <Edit>DocumentLibraryForm</Edit>
-  <New>DocumentLibraryForm</New>
-</FormTemplates>
+<b:Sources xmlns:b="http://schemas.openxmlformats.org/officeDocument/2006/bibliography" xmlns="http://schemas.openxmlformats.org/officeDocument/2006/bibliography" SelectedStyle="\APASixthEditionOfficeOnline.xsl" StyleName="APA" Version="6"/>
 </file>
 
 <file path=customXml/item2.xml><?xml version="1.0" encoding="utf-8"?>
-<p:properties xmlns:p="http://schemas.microsoft.com/office/2006/metadata/properties" xmlns:xsi="http://www.w3.org/2001/XMLSchema-instance" xmlns:pc="http://schemas.microsoft.com/office/infopath/2007/PartnerControls">
-  <documentManagement/>
-</p:properties>
-</file>
-
-<file path=customXml/item3.xml><?xml version="1.0" encoding="utf-8"?>
 <ct:contentTypeSchema xmlns:ct="http://schemas.microsoft.com/office/2006/metadata/contentType" xmlns:ma="http://schemas.microsoft.com/office/2006/metadata/properties/metaAttributes" ct:_="" ma:_="" ma:contentTypeName="Document" ma:contentTypeID="0x010100C8C3B5476E173A408CC560279EAA25F3" ma:contentTypeVersion="2" ma:contentTypeDescription="Crée un document." ma:contentTypeScope="" ma:versionID="eaebe7f9a954b6c624eaa34f81189ad9">
   <xsd:schema xmlns:xsd="http://www.w3.org/2001/XMLSchema" xmlns:xs="http://www.w3.org/2001/XMLSchema" xmlns:p="http://schemas.microsoft.com/office/2006/metadata/properties" xmlns:ns2="ba24a002-6b97-411c-b61a-9fc13f817bcb" targetNamespace="http://schemas.microsoft.com/office/2006/metadata/properties" ma:root="true" ma:fieldsID="7fb4ed69bddc46513d1be188ca33d961" ns2:_="">
     <xsd:import namespace="ba24a002-6b97-411c-b61a-9fc13f817bcb"/>
@@ -17589,35 +17588,30 @@
 </ct:contentTypeSchema>
 </file>
 
+<file path=customXml/item3.xml><?xml version="1.0" encoding="utf-8"?>
+<p:properties xmlns:p="http://schemas.microsoft.com/office/2006/metadata/properties" xmlns:xsi="http://www.w3.org/2001/XMLSchema-instance" xmlns:pc="http://schemas.microsoft.com/office/infopath/2007/PartnerControls">
+  <documentManagement/>
+</p:properties>
+</file>
+
 <file path=customXml/item4.xml><?xml version="1.0" encoding="utf-8"?>
-<b:Sources xmlns:b="http://schemas.openxmlformats.org/officeDocument/2006/bibliography" xmlns="http://schemas.openxmlformats.org/officeDocument/2006/bibliography" SelectedStyle="\APASixthEditionOfficeOnline.xsl" StyleName="APA" Version="6"/>
+<?mso-contentType ?>
+<FormTemplates xmlns="http://schemas.microsoft.com/sharepoint/v3/contenttype/forms">
+  <Display>DocumentLibraryForm</Display>
+  <Edit>DocumentLibraryForm</Edit>
+  <New>DocumentLibraryForm</New>
+</FormTemplates>
 </file>
 
 <file path=customXml/itemProps1.xml><?xml version="1.0" encoding="utf-8"?>
-<ds:datastoreItem xmlns:ds="http://schemas.openxmlformats.org/officeDocument/2006/customXml" ds:itemID="{E326A42C-8887-4743-AA8F-3D12E4D0BA46}">
+<ds:datastoreItem xmlns:ds="http://schemas.openxmlformats.org/officeDocument/2006/customXml" ds:itemID="{29C0EE3F-A5D1-4D5F-B37D-0714E44D03F9}">
   <ds:schemaRefs>
-    <ds:schemaRef ds:uri="http://schemas.microsoft.com/sharepoint/v3/contenttype/forms"/>
+    <ds:schemaRef ds:uri="http://schemas.openxmlformats.org/officeDocument/2006/bibliography"/>
   </ds:schemaRefs>
 </ds:datastoreItem>
 </file>
 
 <file path=customXml/itemProps2.xml><?xml version="1.0" encoding="utf-8"?>
-<ds:datastoreItem xmlns:ds="http://schemas.openxmlformats.org/officeDocument/2006/customXml" ds:itemID="{F221C970-5826-4011-8D7D-832F4DD6F77E}">
-  <ds:schemaRefs>
-    <ds:schemaRef ds:uri="http://www.w3.org/XML/1998/namespace"/>
-    <ds:schemaRef ds:uri="http://schemas.microsoft.com/office/2006/documentManagement/types"/>
-    <ds:schemaRef ds:uri="http://purl.org/dc/elements/1.1/"/>
-    <ds:schemaRef ds:uri="http://schemas.openxmlformats.org/package/2006/metadata/core-properties"/>
-    <ds:schemaRef ds:uri="http://schemas.microsoft.com/office/2006/metadata/properties"/>
-    <ds:schemaRef ds:uri="http://purl.org/dc/terms/"/>
-    <ds:schemaRef ds:uri="http://schemas.microsoft.com/office/infopath/2007/PartnerControls"/>
-    <ds:schemaRef ds:uri="ba24a002-6b97-411c-b61a-9fc13f817bcb"/>
-    <ds:schemaRef ds:uri="http://purl.org/dc/dcmitype/"/>
-  </ds:schemaRefs>
-</ds:datastoreItem>
-</file>
-
-<file path=customXml/itemProps3.xml><?xml version="1.0" encoding="utf-8"?>
 <ds:datastoreItem xmlns:ds="http://schemas.openxmlformats.org/officeDocument/2006/customXml" ds:itemID="{D1EF8668-9BA9-4A50-B5DF-E776FFFFD6D7}">
   <ds:schemaRefs>
     <ds:schemaRef ds:uri="http://schemas.microsoft.com/office/2006/metadata/contentType"/>
@@ -17635,10 +17629,26 @@
 </ds:datastoreItem>
 </file>
 
+<file path=customXml/itemProps3.xml><?xml version="1.0" encoding="utf-8"?>
+<ds:datastoreItem xmlns:ds="http://schemas.openxmlformats.org/officeDocument/2006/customXml" ds:itemID="{F221C970-5826-4011-8D7D-832F4DD6F77E}">
+  <ds:schemaRefs>
+    <ds:schemaRef ds:uri="http://www.w3.org/XML/1998/namespace"/>
+    <ds:schemaRef ds:uri="http://schemas.microsoft.com/office/2006/documentManagement/types"/>
+    <ds:schemaRef ds:uri="http://purl.org/dc/elements/1.1/"/>
+    <ds:schemaRef ds:uri="http://schemas.openxmlformats.org/package/2006/metadata/core-properties"/>
+    <ds:schemaRef ds:uri="http://schemas.microsoft.com/office/2006/metadata/properties"/>
+    <ds:schemaRef ds:uri="http://purl.org/dc/terms/"/>
+    <ds:schemaRef ds:uri="http://schemas.microsoft.com/office/infopath/2007/PartnerControls"/>
+    <ds:schemaRef ds:uri="ba24a002-6b97-411c-b61a-9fc13f817bcb"/>
+    <ds:schemaRef ds:uri="http://purl.org/dc/dcmitype/"/>
+  </ds:schemaRefs>
+</ds:datastoreItem>
+</file>
+
 <file path=customXml/itemProps4.xml><?xml version="1.0" encoding="utf-8"?>
-<ds:datastoreItem xmlns:ds="http://schemas.openxmlformats.org/officeDocument/2006/customXml" ds:itemID="{29C0EE3F-A5D1-4D5F-B37D-0714E44D03F9}">
+<ds:datastoreItem xmlns:ds="http://schemas.openxmlformats.org/officeDocument/2006/customXml" ds:itemID="{E326A42C-8887-4743-AA8F-3D12E4D0BA46}">
   <ds:schemaRefs>
-    <ds:schemaRef ds:uri="http://schemas.openxmlformats.org/officeDocument/2006/bibliography"/>
+    <ds:schemaRef ds:uri="http://schemas.microsoft.com/sharepoint/v3/contenttype/forms"/>
   </ds:schemaRefs>
 </ds:datastoreItem>
 </file>
</xml_diff>